<commit_message>
Add bigliettiStadio for thread, and start modulo 11 of CISCO
</commit_message>
<xml_diff>
--- a/TEORIA/CISCO/MODULO 8/1 LEZIONE.docx
+++ b/TEORIA/CISCO/MODULO 8/1 LEZIONE.docx
@@ -31,74 +31,783 @@
       </w:r>
     </w:p>
     <w:p>
-      <w:pPr>
-        <w:rPr>
-          <w:lang w:val="en-GB"/>
-        </w:rPr>
-      </w:pPr>
-      <w:r>
-        <w:rPr>
-          <w:lang w:val="en-GB"/>
-        </w:rPr>
-        <w:t xml:space="preserve">Addressing end devices: </w:t>
-      </w:r>
       <w:proofErr w:type="spellStart"/>
       <w:r>
-        <w:rPr>
-          <w:lang w:val="en-GB"/>
-        </w:rPr>
-        <w:t>sono</w:t>
+        <w:t>Addressing</w:t>
       </w:r>
       <w:proofErr w:type="spellEnd"/>
       <w:r>
-        <w:rPr>
-          <w:lang w:val="en-GB"/>
+        <w:t xml:space="preserve"> end devices: sono indirizzi logici</w:t>
+      </w:r>
+    </w:p>
+    <w:p>
+      <w:r>
+        <w:t>Nella parte IP viene incapsulato i</w:t>
+      </w:r>
+      <w:r>
+        <w:t xml:space="preserve">l segmento e diventa un pacchetto. Il </w:t>
+      </w:r>
+      <w:proofErr w:type="spellStart"/>
+      <w:r>
+        <w:t>nat</w:t>
+      </w:r>
+      <w:proofErr w:type="spellEnd"/>
+      <w:r>
+        <w:t xml:space="preserve"> può cambiare, ed è quello che viene usato nell’IPv4. </w:t>
+      </w:r>
+    </w:p>
+    <w:p>
+      <w:pPr>
+        <w:rPr>
+          <w:rStyle w:val="Enfasicorsivo"/>
+          <w:highlight w:val="yellow"/>
+        </w:rPr>
+      </w:pPr>
+      <w:r>
+        <w:rPr>
+          <w:rStyle w:val="Enfasicorsivo"/>
+          <w:highlight w:val="yellow"/>
+        </w:rPr>
+        <w:t xml:space="preserve">CONNECTIONLESS: </w:t>
+      </w:r>
+    </w:p>
+    <w:p>
+      <w:pPr>
+        <w:rPr>
+          <w:rStyle w:val="Enfasicorsivo"/>
+          <w:i w:val="0"/>
+          <w:iCs w:val="0"/>
+        </w:rPr>
+      </w:pPr>
+      <w:r>
+        <w:rPr>
+          <w:rStyle w:val="Enfasicorsivo"/>
+          <w:i w:val="0"/>
+          <w:iCs w:val="0"/>
+        </w:rPr>
+        <w:t xml:space="preserve">I dati vengono inviati senza aver bisogno dell’uso della connessione. Esso si verifica nell’esempio semplice tra una telefonata e una lettera. </w:t>
+      </w:r>
+      <w:r>
+        <w:rPr>
+          <w:rStyle w:val="Enfasicorsivo"/>
+          <w:i w:val="0"/>
+          <w:iCs w:val="0"/>
+        </w:rPr>
+        <w:t xml:space="preserve">Tipo nel telefono, serve instaurare una connessione, senno </w:t>
+      </w:r>
+      <w:r>
+        <w:rPr>
+          <w:rStyle w:val="Enfasicorsivo"/>
+          <w:i w:val="0"/>
+          <w:iCs w:val="0"/>
+        </w:rPr>
+        <w:t>n</w:t>
+      </w:r>
+      <w:r>
+        <w:rPr>
+          <w:rStyle w:val="Enfasicorsivo"/>
+          <w:i w:val="0"/>
+          <w:iCs w:val="0"/>
+        </w:rPr>
+        <w:t>on</w:t>
+      </w:r>
+      <w:r>
+        <w:rPr>
+          <w:rStyle w:val="Enfasicorsivo"/>
+          <w:i w:val="0"/>
+          <w:iCs w:val="0"/>
         </w:rPr>
         <w:t xml:space="preserve"> </w:t>
       </w:r>
+      <w:r>
+        <w:rPr>
+          <w:rStyle w:val="Enfasicorsivo"/>
+          <w:i w:val="0"/>
+          <w:iCs w:val="0"/>
+        </w:rPr>
+        <w:t xml:space="preserve">posso trasmettere i dati. </w:t>
+      </w:r>
+    </w:p>
+    <w:p>
+      <w:pPr>
+        <w:rPr>
+          <w:rStyle w:val="Enfasicorsivo"/>
+          <w:i w:val="0"/>
+          <w:iCs w:val="0"/>
+        </w:rPr>
+      </w:pPr>
+      <w:r>
+        <w:rPr>
+          <w:rStyle w:val="Enfasicorsivo"/>
+          <w:i w:val="0"/>
+          <w:iCs w:val="0"/>
+        </w:rPr>
+        <w:t xml:space="preserve">Il dato viene inviato semplicemente nella lettera, basta inserirla nel box. </w:t>
+      </w:r>
+    </w:p>
+    <w:p>
+      <w:pPr>
+        <w:rPr>
+          <w:rStyle w:val="Enfasicorsivo"/>
+          <w:i w:val="0"/>
+          <w:iCs w:val="0"/>
+        </w:rPr>
+      </w:pPr>
+      <w:r>
+        <w:rPr>
+          <w:rStyle w:val="Enfasicorsivo"/>
+          <w:i w:val="0"/>
+          <w:iCs w:val="0"/>
+        </w:rPr>
+        <w:t xml:space="preserve">Nel livello 3 non c’è bisogno di avviare una connessione, L’IP è connectionless quindi non usa la connessione. </w:t>
+      </w:r>
+    </w:p>
+    <w:p>
+      <w:pPr>
+        <w:rPr>
+          <w:rStyle w:val="Enfasicorsivo"/>
+          <w:highlight w:val="yellow"/>
+        </w:rPr>
+      </w:pPr>
+      <w:r>
+        <w:rPr>
+          <w:rStyle w:val="Enfasicorsivo"/>
+          <w:highlight w:val="yellow"/>
+        </w:rPr>
+        <w:t xml:space="preserve">BEST EFFORT: </w:t>
+      </w:r>
+    </w:p>
+    <w:p>
+      <w:pPr>
+        <w:rPr>
+          <w:rStyle w:val="Enfasicorsivo"/>
+          <w:i w:val="0"/>
+          <w:iCs w:val="0"/>
+        </w:rPr>
+      </w:pPr>
+      <w:r>
+        <w:rPr>
+          <w:rStyle w:val="Enfasicorsivo"/>
+          <w:i w:val="0"/>
+          <w:iCs w:val="0"/>
+        </w:rPr>
+        <w:t xml:space="preserve">Non ci sono riconoscimenti, nell’IP </w:t>
+      </w:r>
+      <w:r>
+        <w:rPr>
+          <w:rStyle w:val="Enfasicorsivo"/>
+          <w:i w:val="0"/>
+          <w:iCs w:val="0"/>
+        </w:rPr>
+        <w:t xml:space="preserve">i dati non vengono confermati e quindi non c’è la certezza che il dato sia arrivato a destinazione oppure no. Si chiama così siccome fa del suo meglio che i dati arrivino a destinazione, ma esso non è garantito. Questo servizio deve essere molto veloce quindi è comodo sia cosi, viene ridotto l’OVERHEAD, non aspettando dei riconoscimenti. </w:t>
+      </w:r>
+    </w:p>
+    <w:p>
+      <w:pPr>
+        <w:rPr>
+          <w:rStyle w:val="Enfasicorsivo"/>
+          <w:highlight w:val="yellow"/>
+        </w:rPr>
+      </w:pPr>
+      <w:r>
+        <w:rPr>
+          <w:rStyle w:val="Enfasicorsivo"/>
+          <w:highlight w:val="yellow"/>
+        </w:rPr>
+        <w:t xml:space="preserve">MEDIA INDEPENDENT: </w:t>
+      </w:r>
+    </w:p>
+    <w:p>
+      <w:pPr>
+        <w:rPr>
+          <w:rStyle w:val="Enfasicorsivo"/>
+          <w:i w:val="0"/>
+          <w:iCs w:val="0"/>
+        </w:rPr>
+      </w:pPr>
+      <w:r>
+        <w:rPr>
+          <w:rStyle w:val="Enfasicorsivo"/>
+          <w:i w:val="0"/>
+          <w:iCs w:val="0"/>
+        </w:rPr>
+        <w:t xml:space="preserve">Il frame è dipendente dal mezzo fisico, invece il pacchetto rimane sempre uguale quindi NON dipende dal mezzo fisico che attraversa. </w:t>
+      </w:r>
+    </w:p>
+    <w:p>
+      <w:pPr>
+        <w:rPr>
+          <w:rStyle w:val="Enfasicorsivo"/>
+          <w:i w:val="0"/>
+          <w:iCs w:val="0"/>
+        </w:rPr>
+      </w:pPr>
+      <w:r>
+        <w:rPr>
+          <w:rStyle w:val="Enfasicorsivo"/>
+          <w:i w:val="0"/>
+          <w:iCs w:val="0"/>
+        </w:rPr>
+        <w:t xml:space="preserve">Questo è </w:t>
+      </w:r>
+      <w:r>
+        <w:rPr>
+          <w:rStyle w:val="Enfasicorsivo"/>
+          <w:i w:val="0"/>
+          <w:iCs w:val="0"/>
+        </w:rPr>
+        <w:t>UNRELIABLE</w:t>
+      </w:r>
+      <w:r>
+        <w:rPr>
+          <w:rStyle w:val="Enfasicorsivo"/>
+          <w:i w:val="0"/>
+          <w:iCs w:val="0"/>
+        </w:rPr>
+        <w:t xml:space="preserve"> quindi questi pacchetti non si occupa del riallineamento dei pacchetti, essi vengono rimessi in ordini dal livello di trasporto e non da quello IP. </w:t>
+      </w:r>
+    </w:p>
+    <w:p>
+      <w:pPr>
+        <w:rPr>
+          <w:rStyle w:val="Enfasicorsivo"/>
+          <w:i w:val="0"/>
+          <w:iCs w:val="0"/>
+        </w:rPr>
+      </w:pPr>
+      <w:r>
+        <w:rPr>
+          <w:rStyle w:val="Enfasicorsivo"/>
+          <w:i w:val="0"/>
+          <w:iCs w:val="0"/>
+        </w:rPr>
+        <w:t>Ogni rete ha la caratteristica della MTU (maximum tra</w:t>
+      </w:r>
+      <w:r>
+        <w:rPr>
+          <w:rStyle w:val="Enfasicorsivo"/>
+          <w:i w:val="0"/>
+          <w:iCs w:val="0"/>
+        </w:rPr>
+        <w:t xml:space="preserve">nsfer unit), questo significa che informazioni più grandi del MTU non possono essere inviate per intero, ma devono essere spezzate. </w:t>
+      </w:r>
+      <w:r>
+        <w:rPr>
+          <w:rStyle w:val="Enfasicorsivo"/>
+          <w:i w:val="0"/>
+          <w:iCs w:val="0"/>
+        </w:rPr>
+        <w:t xml:space="preserve">Viene creato un minimo di latenza, cosa che nel IPv6 non esiste. Questo viene fatto per non monopolizzare la rete. </w:t>
+      </w:r>
+    </w:p>
+    <w:p>
+      <w:pPr>
+        <w:rPr>
+          <w:rStyle w:val="Enfasicorsivo"/>
+          <w:i w:val="0"/>
+          <w:iCs w:val="0"/>
+        </w:rPr>
+      </w:pPr>
+    </w:p>
+    <w:p>
+      <w:pPr>
+        <w:rPr>
+          <w:rStyle w:val="Enfasicorsivo"/>
+          <w:i w:val="0"/>
+          <w:iCs w:val="0"/>
+        </w:rPr>
+      </w:pPr>
+      <w:r>
+        <w:rPr>
+          <w:rStyle w:val="Enfasicorsivo"/>
+          <w:i w:val="0"/>
+          <w:iCs w:val="0"/>
+          <w:highlight w:val="yellow"/>
+        </w:rPr>
+        <w:t>IPv4 PACKET HEADER</w:t>
+      </w:r>
+      <w:r>
+        <w:rPr>
+          <w:rStyle w:val="Enfasicorsivo"/>
+          <w:i w:val="0"/>
+          <w:iCs w:val="0"/>
+          <w:highlight w:val="yellow"/>
+        </w:rPr>
+        <w:t xml:space="preserve"> CAMPI</w:t>
+      </w:r>
+      <w:r>
+        <w:rPr>
+          <w:rStyle w:val="Enfasicorsivo"/>
+          <w:i w:val="0"/>
+          <w:iCs w:val="0"/>
+          <w:highlight w:val="yellow"/>
+        </w:rPr>
+        <w:t>:</w:t>
+      </w:r>
+      <w:r>
+        <w:rPr>
+          <w:rStyle w:val="Enfasicorsivo"/>
+          <w:i w:val="0"/>
+          <w:iCs w:val="0"/>
+        </w:rPr>
+        <w:t xml:space="preserve"> </w:t>
+      </w:r>
+    </w:p>
+    <w:p>
+      <w:pPr>
+        <w:pStyle w:val="Paragrafoelenco"/>
+        <w:numPr>
+          <w:ilvl w:val="0"/>
+          <w:numId w:val="7"/>
+        </w:numPr>
+        <w:rPr>
+          <w:rStyle w:val="Enfasicorsivo"/>
+          <w:i w:val="0"/>
+          <w:iCs w:val="0"/>
+        </w:rPr>
+      </w:pPr>
+      <w:r>
+        <w:rPr>
+          <w:rStyle w:val="Enfasicorsivo"/>
+          <w:i w:val="0"/>
+          <w:iCs w:val="0"/>
+        </w:rPr>
+        <w:t>Version: Contiene 4 bit per identificare che è ipv4</w:t>
+      </w:r>
+    </w:p>
+    <w:p>
+      <w:pPr>
+        <w:pStyle w:val="Paragrafoelenco"/>
+        <w:numPr>
+          <w:ilvl w:val="0"/>
+          <w:numId w:val="7"/>
+        </w:numPr>
+        <w:rPr>
+          <w:rStyle w:val="Enfasicorsivo"/>
+          <w:i w:val="0"/>
+          <w:iCs w:val="0"/>
+        </w:rPr>
+      </w:pPr>
+      <w:r>
+        <w:rPr>
+          <w:rStyle w:val="Enfasicorsivo"/>
+          <w:i w:val="0"/>
+          <w:iCs w:val="0"/>
+        </w:rPr>
+        <w:t xml:space="preserve">La lunghezza della header è espressa in double word </w:t>
+      </w:r>
+      <w:r>
+        <w:rPr>
+          <w:rStyle w:val="Enfasicorsivo"/>
+          <w:i w:val="0"/>
+          <w:iCs w:val="0"/>
+        </w:rPr>
+        <w:sym w:font="Wingdings" w:char="F0E0"/>
+      </w:r>
+      <w:r>
+        <w:rPr>
+          <w:rStyle w:val="Enfasicorsivo"/>
+          <w:i w:val="0"/>
+          <w:iCs w:val="0"/>
+        </w:rPr>
+        <w:t xml:space="preserve"> 5*4 = 20 byte</w:t>
+      </w:r>
+    </w:p>
+    <w:p>
+      <w:pPr>
+        <w:pStyle w:val="Paragrafoelenco"/>
+        <w:numPr>
+          <w:ilvl w:val="0"/>
+          <w:numId w:val="7"/>
+        </w:numPr>
+        <w:rPr>
+          <w:rStyle w:val="Enfasicorsivo"/>
+          <w:i w:val="0"/>
+          <w:iCs w:val="0"/>
+        </w:rPr>
+      </w:pPr>
+      <w:r>
+        <w:rPr>
+          <w:rStyle w:val="Enfasicorsivo"/>
+          <w:i w:val="0"/>
+          <w:iCs w:val="0"/>
+        </w:rPr>
+        <w:t xml:space="preserve">Lunghezza totale: Pay load </w:t>
+      </w:r>
+      <w:r>
+        <w:rPr>
+          <w:rStyle w:val="Enfasicorsivo"/>
+          <w:i w:val="0"/>
+          <w:iCs w:val="0"/>
+        </w:rPr>
+        <w:sym w:font="Wingdings" w:char="F0E0"/>
+      </w:r>
+      <w:r>
+        <w:rPr>
+          <w:rStyle w:val="Enfasicorsivo"/>
+          <w:i w:val="0"/>
+          <w:iCs w:val="0"/>
+        </w:rPr>
+        <w:t xml:space="preserve"> segment</w:t>
+      </w:r>
+      <w:r>
+        <w:rPr>
+          <w:rStyle w:val="Enfasicorsivo"/>
+          <w:i w:val="0"/>
+          <w:iCs w:val="0"/>
+        </w:rPr>
+        <w:t>o</w:t>
+      </w:r>
+      <w:r>
+        <w:rPr>
+          <w:rStyle w:val="Enfasicorsivo"/>
+          <w:i w:val="0"/>
+          <w:iCs w:val="0"/>
+        </w:rPr>
+        <w:t xml:space="preserve"> incapsulato nel pa</w:t>
+      </w:r>
+      <w:r>
+        <w:rPr>
+          <w:rStyle w:val="Enfasicorsivo"/>
+          <w:i w:val="0"/>
+          <w:iCs w:val="0"/>
+        </w:rPr>
+        <w:t>cchetto (2 alla 16 - 1)</w:t>
+      </w:r>
+    </w:p>
+    <w:p>
+      <w:pPr>
+        <w:pStyle w:val="Paragrafoelenco"/>
+        <w:numPr>
+          <w:ilvl w:val="0"/>
+          <w:numId w:val="7"/>
+        </w:numPr>
+        <w:rPr>
+          <w:rStyle w:val="Enfasicorsivo"/>
+          <w:i w:val="0"/>
+          <w:iCs w:val="0"/>
+        </w:rPr>
+      </w:pPr>
+      <w:r>
+        <w:rPr>
+          <w:rStyle w:val="Enfasicorsivo"/>
+          <w:i w:val="0"/>
+          <w:iCs w:val="0"/>
+        </w:rPr>
+        <w:t xml:space="preserve">Id: viene dato a ogni pacchetto inviato un numero progressivo identificativo (fondamentale per la ricostruzione della segmentazione dei pacchetti). </w:t>
+      </w:r>
+    </w:p>
+    <w:p>
+      <w:pPr>
+        <w:pStyle w:val="Paragrafoelenco"/>
+        <w:numPr>
+          <w:ilvl w:val="0"/>
+          <w:numId w:val="7"/>
+        </w:numPr>
+      </w:pPr>
+      <w:r>
+        <w:rPr>
+          <w:rStyle w:val="Enfasicorsivo"/>
+          <w:i w:val="0"/>
+          <w:iCs w:val="0"/>
+        </w:rPr>
+        <w:t>Flag</w:t>
+      </w:r>
+      <w:r>
+        <w:t>: DF ed MF esse sono</w:t>
+      </w:r>
+      <w:r>
+        <w:t xml:space="preserve"> legate al concetto del MTU</w:t>
+      </w:r>
+      <w:r>
+        <w:t xml:space="preserve">, lunghezza massima trasferita (tipo Ethernet </w:t>
+      </w:r>
+      <w:r>
+        <w:sym w:font="Wingdings" w:char="F0E0"/>
+      </w:r>
+      <w:r>
+        <w:t xml:space="preserve">1500 bytes). </w:t>
+      </w:r>
+      <w:proofErr w:type="gramStart"/>
+      <w:r>
+        <w:t>DF :</w:t>
+      </w:r>
+      <w:proofErr w:type="gramEnd"/>
+      <w:r>
+        <w:t xml:space="preserve"> </w:t>
+      </w:r>
       <w:proofErr w:type="spellStart"/>
       <w:r>
-        <w:rPr>
-          <w:lang w:val="en-GB"/>
-        </w:rPr>
-        <w:t>indirizzi</w:t>
+        <w:t>Don’t</w:t>
       </w:r>
       <w:proofErr w:type="spellEnd"/>
       <w:r>
-        <w:rPr>
-          <w:lang w:val="en-GB"/>
-        </w:rPr>
-        <w:t xml:space="preserve"> </w:t>
-      </w:r>
-      <w:proofErr w:type="spellStart"/>
-      <w:r>
-        <w:rPr>
-          <w:lang w:val="en-GB"/>
-        </w:rPr>
-        <w:t>l</w:t>
-      </w:r>
-      <w:r>
-        <w:rPr>
-          <w:lang w:val="en-GB"/>
-        </w:rPr>
-        <w:t>ogici</w:t>
-      </w:r>
-      <w:proofErr w:type="spellEnd"/>
-    </w:p>
-    <w:p>
-      <w:r>
-        <w:t>Nella parte IP viene incapsulato i</w:t>
-      </w:r>
-      <w:r>
-        <w:t xml:space="preserve">l segmento e diventa un pacchetto. Il </w:t>
-      </w:r>
-      <w:proofErr w:type="spellStart"/>
-      <w:r>
-        <w:t>nat</w:t>
-      </w:r>
-      <w:proofErr w:type="spellEnd"/>
-      <w:r>
-        <w:t xml:space="preserve"> può cambiare, ed è quello che viene usato nell’IPv4. </w:t>
+        <w:t xml:space="preserve"> fragment </w:t>
+      </w:r>
+      <w:r>
+        <w:sym w:font="Wingdings" w:char="F0E0"/>
+      </w:r>
+      <w:r>
+        <w:t xml:space="preserve"> se messo a 1 non permette la frammentazione, nel caso fosse maggiore la quantità il dato viene scartato. </w:t>
+      </w:r>
+      <w:proofErr w:type="gramStart"/>
+      <w:r>
+        <w:t>Il more</w:t>
+      </w:r>
+      <w:proofErr w:type="gramEnd"/>
+      <w:r>
+        <w:t xml:space="preserve"> fragment è a 1 se c’è ne uno ancora dopo di lui, 0 se è l’ultimo pacchetto frammentato. </w:t>
+      </w:r>
+    </w:p>
+    <w:p>
+      <w:pPr>
+        <w:pStyle w:val="Paragrafoelenco"/>
+        <w:numPr>
+          <w:ilvl w:val="0"/>
+          <w:numId w:val="7"/>
+        </w:numPr>
+      </w:pPr>
+      <w:r>
+        <w:lastRenderedPageBreak/>
+        <w:t>Il fragment offset: ci dice qual è l’offset del primo pacchetto del segmento</w:t>
+      </w:r>
+      <w:r>
+        <w:t xml:space="preserve"> rispetto all’inizio del pacchetto originale (si basa sui byte)</w:t>
+      </w:r>
+    </w:p>
+    <w:p>
+      <w:pPr>
+        <w:ind w:left="360"/>
+      </w:pPr>
+      <w:r>
+        <w:t>Esempio: MTU da 1500 bytes, e la dimensione del pacchetto a 4000 bytes</w:t>
+      </w:r>
+    </w:p>
+    <w:p/>
+    <w:tbl>
+      <w:tblPr>
+        <w:tblStyle w:val="Grigliatabella"/>
+        <w:tblpPr w:leftFromText="141" w:rightFromText="141" w:vertAnchor="page" w:horzAnchor="margin" w:tblpY="2780"/>
+        <w:tblW w:w="0" w:type="auto"/>
+        <w:tblLook w:val="04A0" w:firstRow="1" w:lastRow="0" w:firstColumn="1" w:lastColumn="0" w:noHBand="0" w:noVBand="1"/>
+      </w:tblPr>
+      <w:tblGrid>
+        <w:gridCol w:w="2360"/>
+        <w:gridCol w:w="2411"/>
+        <w:gridCol w:w="2602"/>
+        <w:gridCol w:w="2255"/>
+      </w:tblGrid>
+      <w:tr>
+        <w:tc>
+          <w:tcPr>
+            <w:tcW w:w="2360" w:type="dxa"/>
+          </w:tcPr>
+          <w:p>
+            <w:r>
+              <w:t>ID</w:t>
+            </w:r>
+          </w:p>
+        </w:tc>
+        <w:tc>
+          <w:tcPr>
+            <w:tcW w:w="2411" w:type="dxa"/>
+          </w:tcPr>
+          <w:p>
+            <w:r>
+              <w:t>DF</w:t>
+            </w:r>
+          </w:p>
+        </w:tc>
+        <w:tc>
+          <w:tcPr>
+            <w:tcW w:w="2602" w:type="dxa"/>
+          </w:tcPr>
+          <w:p>
+            <w:r>
+              <w:t>MF</w:t>
+            </w:r>
+          </w:p>
+        </w:tc>
+        <w:tc>
+          <w:tcPr>
+            <w:tcW w:w="2255" w:type="dxa"/>
+          </w:tcPr>
+          <w:p>
+            <w:r>
+              <w:t>FRAGMENT OFFSET</w:t>
+            </w:r>
+          </w:p>
+        </w:tc>
+      </w:tr>
+      <w:tr>
+        <w:tc>
+          <w:tcPr>
+            <w:tcW w:w="9628" w:type="dxa"/>
+            <w:gridSpan w:val="4"/>
+            <w:vAlign w:val="center"/>
+          </w:tcPr>
+          <w:p>
+            <w:pPr>
+              <w:jc w:val="center"/>
+            </w:pPr>
+            <w:r>
+              <w:t>FRAMMENTAZIONE DEL PACCHETTO</w:t>
+            </w:r>
+          </w:p>
+        </w:tc>
+      </w:tr>
+      <w:tr>
+        <w:tc>
+          <w:tcPr>
+            <w:tcW w:w="2360" w:type="dxa"/>
+          </w:tcPr>
+          <w:p>
+            <w:r>
+              <w:t>200</w:t>
+            </w:r>
+          </w:p>
+        </w:tc>
+        <w:tc>
+          <w:tcPr>
+            <w:tcW w:w="2411" w:type="dxa"/>
+          </w:tcPr>
+          <w:p>
+            <w:r>
+              <w:t>0</w:t>
+            </w:r>
+          </w:p>
+        </w:tc>
+        <w:tc>
+          <w:tcPr>
+            <w:tcW w:w="2602" w:type="dxa"/>
+          </w:tcPr>
+          <w:p>
+            <w:r>
+              <w:t>1</w:t>
+            </w:r>
+          </w:p>
+        </w:tc>
+        <w:tc>
+          <w:tcPr>
+            <w:tcW w:w="2255" w:type="dxa"/>
+          </w:tcPr>
+          <w:p>
+            <w:r>
+              <w:t>0</w:t>
+            </w:r>
+          </w:p>
+        </w:tc>
+      </w:tr>
+      <w:tr>
+        <w:tc>
+          <w:tcPr>
+            <w:tcW w:w="2360" w:type="dxa"/>
+          </w:tcPr>
+          <w:p>
+            <w:r>
+              <w:t>200</w:t>
+            </w:r>
+          </w:p>
+        </w:tc>
+        <w:tc>
+          <w:tcPr>
+            <w:tcW w:w="2411" w:type="dxa"/>
+          </w:tcPr>
+          <w:p>
+            <w:r>
+              <w:t>0</w:t>
+            </w:r>
+          </w:p>
+        </w:tc>
+        <w:tc>
+          <w:tcPr>
+            <w:tcW w:w="2602" w:type="dxa"/>
+          </w:tcPr>
+          <w:p>
+            <w:r>
+              <w:t>1</w:t>
+            </w:r>
+          </w:p>
+        </w:tc>
+        <w:tc>
+          <w:tcPr>
+            <w:tcW w:w="2255" w:type="dxa"/>
+          </w:tcPr>
+          <w:p>
+            <w:r>
+              <w:t>1500</w:t>
+            </w:r>
+          </w:p>
+        </w:tc>
+      </w:tr>
+      <w:tr>
+        <w:tc>
+          <w:tcPr>
+            <w:tcW w:w="2360" w:type="dxa"/>
+          </w:tcPr>
+          <w:p>
+            <w:r>
+              <w:t>200</w:t>
+            </w:r>
+          </w:p>
+        </w:tc>
+        <w:tc>
+          <w:tcPr>
+            <w:tcW w:w="2411" w:type="dxa"/>
+          </w:tcPr>
+          <w:p>
+            <w:r>
+              <w:t>0</w:t>
+            </w:r>
+          </w:p>
+        </w:tc>
+        <w:tc>
+          <w:tcPr>
+            <w:tcW w:w="2602" w:type="dxa"/>
+          </w:tcPr>
+          <w:p>
+            <w:r>
+              <w:t>0</w:t>
+            </w:r>
+          </w:p>
+        </w:tc>
+        <w:tc>
+          <w:tcPr>
+            <w:tcW w:w="2255" w:type="dxa"/>
+          </w:tcPr>
+          <w:p>
+            <w:r>
+              <w:t>3000</w:t>
+            </w:r>
+          </w:p>
+        </w:tc>
+      </w:tr>
+    </w:tbl>
+    <w:p>
+      <w:r>
+        <w:t>Il traffico parassita consuma le risorse della rete, questo succede per errori di instradamento o indirizzi. Per evitare questa situazione si usa il Time to Live: in questo tempo, modificato dal router, va decrementare il tempo di vita e se esso arriva a 0 allora viene scartato, mandando al mittente del pacchetto un messaggio con protocollo ICMP, che il pacchetto è stato scartato che il TTL è scaduto. Se si tiene lo standard viene lasciata la possibilità di attraversare solo 127 router.</w:t>
+      </w:r>
+    </w:p>
+    <w:p>
+      <w:r>
+        <w:t xml:space="preserve">Protocollo: campo che dice quale protocollo è incapsulato (TCP e UTP). </w:t>
+      </w:r>
+    </w:p>
+    <w:p>
+      <w:r>
+        <w:t>Controllo della parità solo sull’intestazione, anche perché il livello 2 che lo deve fare su tutto il pacchetto.</w:t>
+      </w:r>
+    </w:p>
+    <w:p>
+      <w:pPr>
+        <w:rPr>
+          <w:rStyle w:val="Enfasicorsivo"/>
+          <w:i w:val="0"/>
+          <w:iCs w:val="0"/>
+        </w:rPr>
+      </w:pPr>
+      <w:r>
+        <w:t xml:space="preserve">Source e il Destination: sono campi che contengono il mittente e il destinatario IP dei dispositivi. </w:t>
       </w:r>
     </w:p>
     <w:p>
@@ -108,241 +817,6 @@
           <w:highlight w:val="yellow"/>
         </w:rPr>
       </w:pPr>
-      <w:r>
-        <w:rPr>
-          <w:rStyle w:val="Enfasicorsivo"/>
-          <w:highlight w:val="yellow"/>
-        </w:rPr>
-        <w:t xml:space="preserve">CONNECTIONLESS: </w:t>
-      </w:r>
-    </w:p>
-    <w:p>
-      <w:pPr>
-        <w:rPr>
-          <w:rStyle w:val="Enfasicorsivo"/>
-          <w:i w:val="0"/>
-          <w:iCs w:val="0"/>
-        </w:rPr>
-      </w:pPr>
-      <w:r>
-        <w:rPr>
-          <w:rStyle w:val="Enfasicorsivo"/>
-          <w:i w:val="0"/>
-          <w:iCs w:val="0"/>
-        </w:rPr>
-        <w:t xml:space="preserve">I dati vengono inviati senza aver bisogno dell’uso della connessione. Esso si verifica nell’esempio semplice tra una telefonata e una lettera. </w:t>
-      </w:r>
-      <w:r>
-        <w:rPr>
-          <w:rStyle w:val="Enfasicorsivo"/>
-          <w:i w:val="0"/>
-          <w:iCs w:val="0"/>
-        </w:rPr>
-        <w:t xml:space="preserve">Tipo nel telefono, serve instaurare una connessione, senno </w:t>
-      </w:r>
-      <w:r>
-        <w:rPr>
-          <w:rStyle w:val="Enfasicorsivo"/>
-          <w:i w:val="0"/>
-          <w:iCs w:val="0"/>
-        </w:rPr>
-        <w:t>n</w:t>
-      </w:r>
-      <w:r>
-        <w:rPr>
-          <w:rStyle w:val="Enfasicorsivo"/>
-          <w:i w:val="0"/>
-          <w:iCs w:val="0"/>
-        </w:rPr>
-        <w:t>on</w:t>
-      </w:r>
-      <w:r>
-        <w:rPr>
-          <w:rStyle w:val="Enfasicorsivo"/>
-          <w:i w:val="0"/>
-          <w:iCs w:val="0"/>
-        </w:rPr>
-        <w:t xml:space="preserve"> </w:t>
-      </w:r>
-      <w:r>
-        <w:rPr>
-          <w:rStyle w:val="Enfasicorsivo"/>
-          <w:i w:val="0"/>
-          <w:iCs w:val="0"/>
-        </w:rPr>
-        <w:t xml:space="preserve">posso trasmettere i dati. </w:t>
-      </w:r>
-    </w:p>
-    <w:p>
-      <w:pPr>
-        <w:rPr>
-          <w:rStyle w:val="Enfasicorsivo"/>
-          <w:i w:val="0"/>
-          <w:iCs w:val="0"/>
-        </w:rPr>
-      </w:pPr>
-      <w:r>
-        <w:rPr>
-          <w:rStyle w:val="Enfasicorsivo"/>
-          <w:i w:val="0"/>
-          <w:iCs w:val="0"/>
-        </w:rPr>
-        <w:t xml:space="preserve">Il dato viene inviato semplicemente nella lettera, basta inserirla nel box. </w:t>
-      </w:r>
-    </w:p>
-    <w:p>
-      <w:pPr>
-        <w:rPr>
-          <w:rStyle w:val="Enfasicorsivo"/>
-          <w:i w:val="0"/>
-          <w:iCs w:val="0"/>
-        </w:rPr>
-      </w:pPr>
-      <w:r>
-        <w:rPr>
-          <w:rStyle w:val="Enfasicorsivo"/>
-          <w:i w:val="0"/>
-          <w:iCs w:val="0"/>
-        </w:rPr>
-        <w:t xml:space="preserve">Nel livello 3 non c’è bisogno di avviare una connessione, L’IP è connectionless quindi non usa la connessione. </w:t>
-      </w:r>
-    </w:p>
-    <w:p>
-      <w:pPr>
-        <w:rPr>
-          <w:rStyle w:val="Enfasicorsivo"/>
-          <w:highlight w:val="yellow"/>
-        </w:rPr>
-      </w:pPr>
-      <w:r>
-        <w:rPr>
-          <w:rStyle w:val="Enfasicorsivo"/>
-          <w:highlight w:val="yellow"/>
-        </w:rPr>
-        <w:t xml:space="preserve">BEST EFFORT: </w:t>
-      </w:r>
-    </w:p>
-    <w:p>
-      <w:pPr>
-        <w:rPr>
-          <w:rStyle w:val="Enfasicorsivo"/>
-          <w:i w:val="0"/>
-          <w:iCs w:val="0"/>
-        </w:rPr>
-      </w:pPr>
-      <w:r>
-        <w:rPr>
-          <w:rStyle w:val="Enfasicorsivo"/>
-          <w:i w:val="0"/>
-          <w:iCs w:val="0"/>
-        </w:rPr>
-        <w:t xml:space="preserve">Non ci sono riconoscimenti, nell’IP </w:t>
-      </w:r>
-      <w:r>
-        <w:rPr>
-          <w:rStyle w:val="Enfasicorsivo"/>
-          <w:i w:val="0"/>
-          <w:iCs w:val="0"/>
-        </w:rPr>
-        <w:t xml:space="preserve">i dati non vengono confermati e quindi non c’è la certezza che il dato sia arrivato a destinazione oppure no. Si chiama così siccome fa del suo meglio che i dati arrivino a destinazione, ma esso non è garantito. Questo servizio deve essere molto veloce quindi è comodo sia cosi, viene ridotto l’OVERHEAD, non aspettando dei riconoscimenti. </w:t>
-      </w:r>
-    </w:p>
-    <w:p>
-      <w:pPr>
-        <w:rPr>
-          <w:rStyle w:val="Enfasicorsivo"/>
-          <w:highlight w:val="yellow"/>
-        </w:rPr>
-      </w:pPr>
-      <w:r>
-        <w:rPr>
-          <w:rStyle w:val="Enfasicorsivo"/>
-          <w:highlight w:val="yellow"/>
-        </w:rPr>
-        <w:t xml:space="preserve">MEDIA INDEPENDENT: </w:t>
-      </w:r>
-    </w:p>
-    <w:p>
-      <w:pPr>
-        <w:rPr>
-          <w:rStyle w:val="Enfasicorsivo"/>
-          <w:i w:val="0"/>
-          <w:iCs w:val="0"/>
-        </w:rPr>
-      </w:pPr>
-      <w:r>
-        <w:rPr>
-          <w:rStyle w:val="Enfasicorsivo"/>
-          <w:i w:val="0"/>
-          <w:iCs w:val="0"/>
-        </w:rPr>
-        <w:t xml:space="preserve">Il frame è dipendente dal mezzo fisico, invece il pacchetto rimane sempre uguale quindi NON dipende dal mezzo fisico che attraversa. </w:t>
-      </w:r>
-    </w:p>
-    <w:p>
-      <w:pPr>
-        <w:rPr>
-          <w:rStyle w:val="Enfasicorsivo"/>
-          <w:i w:val="0"/>
-          <w:iCs w:val="0"/>
-        </w:rPr>
-      </w:pPr>
-      <w:r>
-        <w:rPr>
-          <w:rStyle w:val="Enfasicorsivo"/>
-          <w:i w:val="0"/>
-          <w:iCs w:val="0"/>
-        </w:rPr>
-        <w:t xml:space="preserve">Questo è </w:t>
-      </w:r>
-      <w:r>
-        <w:rPr>
-          <w:rStyle w:val="Enfasicorsivo"/>
-          <w:i w:val="0"/>
-          <w:iCs w:val="0"/>
-        </w:rPr>
-        <w:t>UNRELIABLE</w:t>
-      </w:r>
-      <w:r>
-        <w:rPr>
-          <w:rStyle w:val="Enfasicorsivo"/>
-          <w:i w:val="0"/>
-          <w:iCs w:val="0"/>
-        </w:rPr>
-        <w:t xml:space="preserve"> quindi questi pacchetti non si occupa del riallineamento dei pacchetti, essi vengono rimessi in ordini dal livello di trasporto e non da quello IP. </w:t>
-      </w:r>
-    </w:p>
-    <w:p>
-      <w:pPr>
-        <w:rPr>
-          <w:rStyle w:val="Enfasicorsivo"/>
-          <w:highlight w:val="yellow"/>
-        </w:rPr>
-      </w:pPr>
-      <w:r>
-        <w:rPr>
-          <w:rStyle w:val="Enfasicorsivo"/>
-          <w:i w:val="0"/>
-          <w:iCs w:val="0"/>
-        </w:rPr>
-        <w:t>Ogni rete ha la caratteristica della MTU (maximum tra</w:t>
-      </w:r>
-      <w:r>
-        <w:rPr>
-          <w:rStyle w:val="Enfasicorsivo"/>
-          <w:i w:val="0"/>
-          <w:iCs w:val="0"/>
-        </w:rPr>
-        <w:t xml:space="preserve">nsfer unit), questo significa che informazioni più grandi del MTU non possono essere inviate per intero, ma devono essere spezzate. </w:t>
-      </w:r>
-      <w:r>
-        <w:rPr>
-          <w:rStyle w:val="Enfasicorsivo"/>
-          <w:i w:val="0"/>
-          <w:iCs w:val="0"/>
-        </w:rPr>
-        <w:t xml:space="preserve">Viene creato un minimo di latenza, cosa che nel IPv6 non esiste. Questo viene fatto per non monopolizzare la rete. </w:t>
-      </w:r>
     </w:p>
     <w:p>
       <w:pPr>
@@ -678,6 +1152,119 @@
     </w:lvl>
   </w:abstractNum>
   <w:abstractNum w:abstractNumId="2" w15:restartNumberingAfterBreak="0">
+    <w:nsid w:val="302D74FF"/>
+    <w:multiLevelType w:val="hybridMultilevel"/>
+    <w:tmpl w:val="53E88550"/>
+    <w:lvl w:ilvl="0" w:tplc="04100001">
+      <w:start w:val="1"/>
+      <w:numFmt w:val="bullet"/>
+      <w:lvlText w:val=""/>
+      <w:lvlJc w:val="left"/>
+      <w:pPr>
+        <w:ind w:left="720" w:hanging="360"/>
+      </w:pPr>
+      <w:rPr>
+        <w:rFonts w:ascii="Symbol" w:hAnsi="Symbol" w:hint="default"/>
+      </w:rPr>
+    </w:lvl>
+    <w:lvl w:ilvl="1" w:tplc="04100003" w:tentative="1">
+      <w:start w:val="1"/>
+      <w:numFmt w:val="bullet"/>
+      <w:lvlText w:val="o"/>
+      <w:lvlJc w:val="left"/>
+      <w:pPr>
+        <w:ind w:left="1440" w:hanging="360"/>
+      </w:pPr>
+      <w:rPr>
+        <w:rFonts w:ascii="Courier New" w:hAnsi="Courier New" w:cs="Courier New" w:hint="default"/>
+      </w:rPr>
+    </w:lvl>
+    <w:lvl w:ilvl="2" w:tplc="04100005" w:tentative="1">
+      <w:start w:val="1"/>
+      <w:numFmt w:val="bullet"/>
+      <w:lvlText w:val=""/>
+      <w:lvlJc w:val="left"/>
+      <w:pPr>
+        <w:ind w:left="2160" w:hanging="360"/>
+      </w:pPr>
+      <w:rPr>
+        <w:rFonts w:ascii="Wingdings" w:hAnsi="Wingdings" w:hint="default"/>
+      </w:rPr>
+    </w:lvl>
+    <w:lvl w:ilvl="3" w:tplc="04100001" w:tentative="1">
+      <w:start w:val="1"/>
+      <w:numFmt w:val="bullet"/>
+      <w:lvlText w:val=""/>
+      <w:lvlJc w:val="left"/>
+      <w:pPr>
+        <w:ind w:left="2880" w:hanging="360"/>
+      </w:pPr>
+      <w:rPr>
+        <w:rFonts w:ascii="Symbol" w:hAnsi="Symbol" w:hint="default"/>
+      </w:rPr>
+    </w:lvl>
+    <w:lvl w:ilvl="4" w:tplc="04100003" w:tentative="1">
+      <w:start w:val="1"/>
+      <w:numFmt w:val="bullet"/>
+      <w:lvlText w:val="o"/>
+      <w:lvlJc w:val="left"/>
+      <w:pPr>
+        <w:ind w:left="3600" w:hanging="360"/>
+      </w:pPr>
+      <w:rPr>
+        <w:rFonts w:ascii="Courier New" w:hAnsi="Courier New" w:cs="Courier New" w:hint="default"/>
+      </w:rPr>
+    </w:lvl>
+    <w:lvl w:ilvl="5" w:tplc="04100005" w:tentative="1">
+      <w:start w:val="1"/>
+      <w:numFmt w:val="bullet"/>
+      <w:lvlText w:val=""/>
+      <w:lvlJc w:val="left"/>
+      <w:pPr>
+        <w:ind w:left="4320" w:hanging="360"/>
+      </w:pPr>
+      <w:rPr>
+        <w:rFonts w:ascii="Wingdings" w:hAnsi="Wingdings" w:hint="default"/>
+      </w:rPr>
+    </w:lvl>
+    <w:lvl w:ilvl="6" w:tplc="04100001" w:tentative="1">
+      <w:start w:val="1"/>
+      <w:numFmt w:val="bullet"/>
+      <w:lvlText w:val=""/>
+      <w:lvlJc w:val="left"/>
+      <w:pPr>
+        <w:ind w:left="5040" w:hanging="360"/>
+      </w:pPr>
+      <w:rPr>
+        <w:rFonts w:ascii="Symbol" w:hAnsi="Symbol" w:hint="default"/>
+      </w:rPr>
+    </w:lvl>
+    <w:lvl w:ilvl="7" w:tplc="04100003" w:tentative="1">
+      <w:start w:val="1"/>
+      <w:numFmt w:val="bullet"/>
+      <w:lvlText w:val="o"/>
+      <w:lvlJc w:val="left"/>
+      <w:pPr>
+        <w:ind w:left="5760" w:hanging="360"/>
+      </w:pPr>
+      <w:rPr>
+        <w:rFonts w:ascii="Courier New" w:hAnsi="Courier New" w:cs="Courier New" w:hint="default"/>
+      </w:rPr>
+    </w:lvl>
+    <w:lvl w:ilvl="8" w:tplc="04100005" w:tentative="1">
+      <w:start w:val="1"/>
+      <w:numFmt w:val="bullet"/>
+      <w:lvlText w:val=""/>
+      <w:lvlJc w:val="left"/>
+      <w:pPr>
+        <w:ind w:left="6480" w:hanging="360"/>
+      </w:pPr>
+      <w:rPr>
+        <w:rFonts w:ascii="Wingdings" w:hAnsi="Wingdings" w:hint="default"/>
+      </w:rPr>
+    </w:lvl>
+  </w:abstractNum>
+  <w:abstractNum w:abstractNumId="3" w15:restartNumberingAfterBreak="0">
     <w:nsid w:val="40FC533B"/>
     <w:multiLevelType w:val="hybridMultilevel"/>
     <w:tmpl w:val="6FCA0C88"/>
@@ -790,7 +1377,7 @@
       </w:rPr>
     </w:lvl>
   </w:abstractNum>
-  <w:abstractNum w:abstractNumId="3" w15:restartNumberingAfterBreak="0">
+  <w:abstractNum w:abstractNumId="4" w15:restartNumberingAfterBreak="0">
     <w:nsid w:val="45010997"/>
     <w:multiLevelType w:val="hybridMultilevel"/>
     <w:tmpl w:val="5244604C"/>
@@ -903,7 +1490,7 @@
       </w:rPr>
     </w:lvl>
   </w:abstractNum>
-  <w:abstractNum w:abstractNumId="4" w15:restartNumberingAfterBreak="0">
+  <w:abstractNum w:abstractNumId="5" w15:restartNumberingAfterBreak="0">
     <w:nsid w:val="67A624B9"/>
     <w:multiLevelType w:val="hybridMultilevel"/>
     <w:tmpl w:val="0AFCB2B8"/>
@@ -1016,7 +1603,7 @@
       </w:rPr>
     </w:lvl>
   </w:abstractNum>
-  <w:abstractNum w:abstractNumId="5" w15:restartNumberingAfterBreak="0">
+  <w:abstractNum w:abstractNumId="6" w15:restartNumberingAfterBreak="0">
     <w:nsid w:val="704608BB"/>
     <w:multiLevelType w:val="hybridMultilevel"/>
     <w:tmpl w:val="6360B53A"/>
@@ -1133,19 +1720,22 @@
     <w:abstractNumId w:val="0"/>
   </w:num>
   <w:num w:numId="2">
-    <w:abstractNumId w:val="5"/>
+    <w:abstractNumId w:val="6"/>
   </w:num>
   <w:num w:numId="3">
-    <w:abstractNumId w:val="2"/>
+    <w:abstractNumId w:val="3"/>
   </w:num>
   <w:num w:numId="4">
     <w:abstractNumId w:val="1"/>
   </w:num>
   <w:num w:numId="5">
-    <w:abstractNumId w:val="3"/>
+    <w:abstractNumId w:val="4"/>
   </w:num>
   <w:num w:numId="6">
-    <w:abstractNumId w:val="4"/>
+    <w:abstractNumId w:val="5"/>
+  </w:num>
+  <w:num w:numId="7">
+    <w:abstractNumId w:val="2"/>
   </w:num>
 </w:numbering>
 </file>
@@ -1553,7 +2143,6 @@
   <w:style w:type="character" w:default="1" w:styleId="Carpredefinitoparagrafo">
     <w:name w:val="Default Paragraph Font"/>
     <w:uiPriority w:val="1"/>
-    <w:semiHidden/>
     <w:unhideWhenUsed/>
   </w:style>
   <w:style w:type="table" w:default="1" w:styleId="Tabellanormale">

</xml_diff>